<commit_message>
Review comments on TPM, RSM and FM cleanup.
</commit_message>
<xml_diff>
--- a/FM/AA-FORMS/A-MCR/A-MCR.docx
+++ b/FM/AA-FORMS/A-MCR/A-MCR.docx
@@ -333,7 +333,20 @@
           <w:sz w:val="24"/>
         </w:rPr>
         <w:tab/>
-        <w:t>Signature:_______________________________</w:t>
+      </w:r>
+      <w:proofErr w:type="gramStart"/>
+      <w:r>
+        <w:rPr>
+          <w:sz w:val="24"/>
+        </w:rPr>
+        <w:t>Signature:_</w:t>
+      </w:r>
+      <w:proofErr w:type="gramEnd"/>
+      <w:r>
+        <w:rPr>
+          <w:sz w:val="24"/>
+        </w:rPr>
+        <w:t>______________________________</w:t>
       </w:r>
       <w:r>
         <w:rPr>
@@ -645,7 +658,7 @@
       </w:r>
       <w:r>
         <w:tab/>
-        <w:t xml:space="preserve">            Q. A. MANAGER</w:t>
+        <w:t xml:space="preserve">            QA MANAGER</w:t>
       </w:r>
     </w:p>
     <w:p>
@@ -885,12 +898,15 @@
         </w:drawing>
       </w:r>
     </w:p>
-    <w:p>
-      <w:bookmarkStart w:id="0" w:name="_GoBack"/>
-      <w:bookmarkEnd w:id="0"/>
-    </w:p>
+    <w:p/>
+    <w:p/>
     <w:sectPr>
-      <w:footerReference w:type="default" r:id="rId9"/>
+      <w:headerReference w:type="even" r:id="rId9"/>
+      <w:headerReference w:type="default" r:id="rId10"/>
+      <w:footerReference w:type="even" r:id="rId11"/>
+      <w:footerReference w:type="default" r:id="rId12"/>
+      <w:headerReference w:type="first" r:id="rId13"/>
+      <w:footerReference w:type="first" r:id="rId14"/>
       <w:type w:val="continuous"/>
       <w:pgSz w:w="12240" w:h="15840" w:code="1"/>
       <w:pgMar w:top="288" w:right="720" w:bottom="662" w:left="806" w:header="0" w:footer="576" w:gutter="0"/>
@@ -921,6 +937,16 @@
 </file>
 
 <file path=word/footer1.xml><?xml version="1.0" encoding="utf-8"?>
+<w:ftr xmlns:wpc="http://schemas.microsoft.com/office/word/2010/wordprocessingCanvas" xmlns:cx="http://schemas.microsoft.com/office/drawing/2014/chartex" xmlns:cx1="http://schemas.microsoft.com/office/drawing/2015/9/8/chartex" xmlns:cx2="http://schemas.microsoft.com/office/drawing/2015/10/21/chartex" xmlns:cx3="http://schemas.microsoft.com/office/drawing/2016/5/9/chartex" xmlns:cx4="http://schemas.microsoft.com/office/drawing/2016/5/10/chartex" xmlns:cx5="http://schemas.microsoft.com/office/drawing/2016/5/11/chartex" xmlns:cx6="http://schemas.microsoft.com/office/drawing/2016/5/12/chartex" xmlns:cx7="http://schemas.microsoft.com/office/drawing/2016/5/13/chartex" xmlns:cx8="http://schemas.microsoft.com/office/drawing/2016/5/14/chartex" xmlns:mc="http://schemas.openxmlformats.org/markup-compatibility/2006" xmlns:aink="http://schemas.microsoft.com/office/drawing/2016/ink" xmlns:am3d="http://schemas.microsoft.com/office/drawing/2017/model3d" xmlns:o="urn:schemas-microsoft-com:office:office" xmlns:r="http://schemas.openxmlformats.org/officeDocument/2006/relationships" xmlns:m="http://schemas.openxmlformats.org/officeDocument/2006/math" xmlns:v="urn:schemas-microsoft-com:vml" xmlns:wp14="http://schemas.microsoft.com/office/word/2010/wordprocessingDrawing" xmlns:wp="http://schemas.openxmlformats.org/drawingml/2006/wordprocessingDrawing" xmlns:w10="urn:schemas-microsoft-com:office:word" xmlns:w="http://schemas.openxmlformats.org/wordprocessingml/2006/main" xmlns:w14="http://schemas.microsoft.com/office/word/2010/wordml" xmlns:w15="http://schemas.microsoft.com/office/word/2012/wordml" xmlns:w16cid="http://schemas.microsoft.com/office/word/2016/wordml/cid" xmlns:w16se="http://schemas.microsoft.com/office/word/2015/wordml/symex" xmlns:wpg="http://schemas.microsoft.com/office/word/2010/wordprocessingGroup" xmlns:wpi="http://schemas.microsoft.com/office/word/2010/wordprocessingInk" xmlns:wne="http://schemas.microsoft.com/office/word/2006/wordml" xmlns:wps="http://schemas.microsoft.com/office/word/2010/wordprocessingShape" mc:Ignorable="w14 w15 w16se w16cid wp14">
+  <w:p>
+    <w:pPr>
+      <w:pStyle w:val="Footer"/>
+    </w:pPr>
+  </w:p>
+</w:ftr>
+</file>
+
+<file path=word/footer2.xml><?xml version="1.0" encoding="utf-8"?>
 <w:ftr xmlns:wpc="http://schemas.microsoft.com/office/word/2010/wordprocessingCanvas" xmlns:cx="http://schemas.microsoft.com/office/drawing/2014/chartex" xmlns:cx1="http://schemas.microsoft.com/office/drawing/2015/9/8/chartex" xmlns:cx2="http://schemas.microsoft.com/office/drawing/2015/10/21/chartex" xmlns:cx3="http://schemas.microsoft.com/office/drawing/2016/5/9/chartex" xmlns:cx4="http://schemas.microsoft.com/office/drawing/2016/5/10/chartex" xmlns:cx5="http://schemas.microsoft.com/office/drawing/2016/5/11/chartex" xmlns:cx6="http://schemas.microsoft.com/office/drawing/2016/5/12/chartex" xmlns:cx7="http://schemas.microsoft.com/office/drawing/2016/5/13/chartex" xmlns:cx8="http://schemas.microsoft.com/office/drawing/2016/5/14/chartex" xmlns:mc="http://schemas.openxmlformats.org/markup-compatibility/2006" xmlns:aink="http://schemas.microsoft.com/office/drawing/2016/ink" xmlns:am3d="http://schemas.microsoft.com/office/drawing/2017/model3d" xmlns:o="urn:schemas-microsoft-com:office:office" xmlns:r="http://schemas.openxmlformats.org/officeDocument/2006/relationships" xmlns:m="http://schemas.openxmlformats.org/officeDocument/2006/math" xmlns:v="urn:schemas-microsoft-com:vml" xmlns:wp14="http://schemas.microsoft.com/office/word/2010/wordprocessingDrawing" xmlns:wp="http://schemas.openxmlformats.org/drawingml/2006/wordprocessingDrawing" xmlns:w10="urn:schemas-microsoft-com:office:word" xmlns:w="http://schemas.openxmlformats.org/wordprocessingml/2006/main" xmlns:w14="http://schemas.microsoft.com/office/word/2010/wordml" xmlns:w15="http://schemas.microsoft.com/office/word/2012/wordml" xmlns:w16cid="http://schemas.microsoft.com/office/word/2016/wordml/cid" xmlns:w16se="http://schemas.microsoft.com/office/word/2015/wordml/symex" xmlns:wpg="http://schemas.microsoft.com/office/word/2010/wordprocessingGroup" xmlns:wpi="http://schemas.microsoft.com/office/word/2010/wordprocessingInk" xmlns:wne="http://schemas.microsoft.com/office/word/2006/wordml" xmlns:wps="http://schemas.microsoft.com/office/word/2010/wordprocessingShape" mc:Ignorable="w14 w15 w16se w16cid wp14">
   <w:p>
     <w:pPr>
@@ -950,6 +976,11 @@
       <w:tab/>
     </w:r>
     <w:r>
+      <w:t xml:space="preserve">                                           </w:t>
+    </w:r>
+    <w:bookmarkStart w:id="0" w:name="_GoBack"/>
+    <w:bookmarkEnd w:id="0"/>
+    <w:r>
       <w:t>CSR# JN1R0210</w:t>
     </w:r>
     <w:r>
@@ -962,6 +993,16 @@
 </w:ftr>
 </file>
 
+<file path=word/footer3.xml><?xml version="1.0" encoding="utf-8"?>
+<w:ftr xmlns:wpc="http://schemas.microsoft.com/office/word/2010/wordprocessingCanvas" xmlns:cx="http://schemas.microsoft.com/office/drawing/2014/chartex" xmlns:cx1="http://schemas.microsoft.com/office/drawing/2015/9/8/chartex" xmlns:cx2="http://schemas.microsoft.com/office/drawing/2015/10/21/chartex" xmlns:cx3="http://schemas.microsoft.com/office/drawing/2016/5/9/chartex" xmlns:cx4="http://schemas.microsoft.com/office/drawing/2016/5/10/chartex" xmlns:cx5="http://schemas.microsoft.com/office/drawing/2016/5/11/chartex" xmlns:cx6="http://schemas.microsoft.com/office/drawing/2016/5/12/chartex" xmlns:cx7="http://schemas.microsoft.com/office/drawing/2016/5/13/chartex" xmlns:cx8="http://schemas.microsoft.com/office/drawing/2016/5/14/chartex" xmlns:mc="http://schemas.openxmlformats.org/markup-compatibility/2006" xmlns:aink="http://schemas.microsoft.com/office/drawing/2016/ink" xmlns:am3d="http://schemas.microsoft.com/office/drawing/2017/model3d" xmlns:o="urn:schemas-microsoft-com:office:office" xmlns:r="http://schemas.openxmlformats.org/officeDocument/2006/relationships" xmlns:m="http://schemas.openxmlformats.org/officeDocument/2006/math" xmlns:v="urn:schemas-microsoft-com:vml" xmlns:wp14="http://schemas.microsoft.com/office/word/2010/wordprocessingDrawing" xmlns:wp="http://schemas.openxmlformats.org/drawingml/2006/wordprocessingDrawing" xmlns:w10="urn:schemas-microsoft-com:office:word" xmlns:w="http://schemas.openxmlformats.org/wordprocessingml/2006/main" xmlns:w14="http://schemas.microsoft.com/office/word/2010/wordml" xmlns:w15="http://schemas.microsoft.com/office/word/2012/wordml" xmlns:w16cid="http://schemas.microsoft.com/office/word/2016/wordml/cid" xmlns:w16se="http://schemas.microsoft.com/office/word/2015/wordml/symex" xmlns:wpg="http://schemas.microsoft.com/office/word/2010/wordprocessingGroup" xmlns:wpi="http://schemas.microsoft.com/office/word/2010/wordprocessingInk" xmlns:wne="http://schemas.microsoft.com/office/word/2006/wordml" xmlns:wps="http://schemas.microsoft.com/office/word/2010/wordprocessingShape" mc:Ignorable="w14 w15 w16se w16cid wp14">
+  <w:p>
+    <w:pPr>
+      <w:pStyle w:val="Footer"/>
+    </w:pPr>
+  </w:p>
+</w:ftr>
+</file>
+
 <file path=word/footnotes.xml><?xml version="1.0" encoding="utf-8"?>
 <w:footnotes xmlns:wpc="http://schemas.microsoft.com/office/word/2010/wordprocessingCanvas" xmlns:cx="http://schemas.microsoft.com/office/drawing/2014/chartex" xmlns:cx1="http://schemas.microsoft.com/office/drawing/2015/9/8/chartex" xmlns:cx2="http://schemas.microsoft.com/office/drawing/2015/10/21/chartex" xmlns:cx3="http://schemas.microsoft.com/office/drawing/2016/5/9/chartex" xmlns:cx4="http://schemas.microsoft.com/office/drawing/2016/5/10/chartex" xmlns:cx5="http://schemas.microsoft.com/office/drawing/2016/5/11/chartex" xmlns:cx6="http://schemas.microsoft.com/office/drawing/2016/5/12/chartex" xmlns:cx7="http://schemas.microsoft.com/office/drawing/2016/5/13/chartex" xmlns:cx8="http://schemas.microsoft.com/office/drawing/2016/5/14/chartex" xmlns:mc="http://schemas.openxmlformats.org/markup-compatibility/2006" xmlns:aink="http://schemas.microsoft.com/office/drawing/2016/ink" xmlns:am3d="http://schemas.microsoft.com/office/drawing/2017/model3d" xmlns:o="urn:schemas-microsoft-com:office:office" xmlns:r="http://schemas.openxmlformats.org/officeDocument/2006/relationships" xmlns:m="http://schemas.openxmlformats.org/officeDocument/2006/math" xmlns:v="urn:schemas-microsoft-com:vml" xmlns:wp14="http://schemas.microsoft.com/office/word/2010/wordprocessingDrawing" xmlns:wp="http://schemas.openxmlformats.org/drawingml/2006/wordprocessingDrawing" xmlns:w10="urn:schemas-microsoft-com:office:word" xmlns:w="http://schemas.openxmlformats.org/wordprocessingml/2006/main" xmlns:w14="http://schemas.microsoft.com/office/word/2010/wordml" xmlns:w15="http://schemas.microsoft.com/office/word/2012/wordml" xmlns:w16cid="http://schemas.microsoft.com/office/word/2016/wordml/cid" xmlns:w16se="http://schemas.microsoft.com/office/word/2015/wordml/symex" xmlns:wpg="http://schemas.microsoft.com/office/word/2010/wordprocessingGroup" xmlns:wpi="http://schemas.microsoft.com/office/word/2010/wordprocessingInk" xmlns:wne="http://schemas.microsoft.com/office/word/2006/wordml" xmlns:wps="http://schemas.microsoft.com/office/word/2010/wordprocessingShape" mc:Ignorable="w14 w15 w16se w16cid wp14">
   <w:footnote w:type="separator" w:id="-1">
@@ -979,6 +1020,36 @@
     </w:p>
   </w:footnote>
 </w:footnotes>
+</file>
+
+<file path=word/header1.xml><?xml version="1.0" encoding="utf-8"?>
+<w:hdr xmlns:wpc="http://schemas.microsoft.com/office/word/2010/wordprocessingCanvas" xmlns:cx="http://schemas.microsoft.com/office/drawing/2014/chartex" xmlns:cx1="http://schemas.microsoft.com/office/drawing/2015/9/8/chartex" xmlns:cx2="http://schemas.microsoft.com/office/drawing/2015/10/21/chartex" xmlns:cx3="http://schemas.microsoft.com/office/drawing/2016/5/9/chartex" xmlns:cx4="http://schemas.microsoft.com/office/drawing/2016/5/10/chartex" xmlns:cx5="http://schemas.microsoft.com/office/drawing/2016/5/11/chartex" xmlns:cx6="http://schemas.microsoft.com/office/drawing/2016/5/12/chartex" xmlns:cx7="http://schemas.microsoft.com/office/drawing/2016/5/13/chartex" xmlns:cx8="http://schemas.microsoft.com/office/drawing/2016/5/14/chartex" xmlns:mc="http://schemas.openxmlformats.org/markup-compatibility/2006" xmlns:aink="http://schemas.microsoft.com/office/drawing/2016/ink" xmlns:am3d="http://schemas.microsoft.com/office/drawing/2017/model3d" xmlns:o="urn:schemas-microsoft-com:office:office" xmlns:r="http://schemas.openxmlformats.org/officeDocument/2006/relationships" xmlns:m="http://schemas.openxmlformats.org/officeDocument/2006/math" xmlns:v="urn:schemas-microsoft-com:vml" xmlns:wp14="http://schemas.microsoft.com/office/word/2010/wordprocessingDrawing" xmlns:wp="http://schemas.openxmlformats.org/drawingml/2006/wordprocessingDrawing" xmlns:w10="urn:schemas-microsoft-com:office:word" xmlns:w="http://schemas.openxmlformats.org/wordprocessingml/2006/main" xmlns:w14="http://schemas.microsoft.com/office/word/2010/wordml" xmlns:w15="http://schemas.microsoft.com/office/word/2012/wordml" xmlns:w16cid="http://schemas.microsoft.com/office/word/2016/wordml/cid" xmlns:w16se="http://schemas.microsoft.com/office/word/2015/wordml/symex" xmlns:wpg="http://schemas.microsoft.com/office/word/2010/wordprocessingGroup" xmlns:wpi="http://schemas.microsoft.com/office/word/2010/wordprocessingInk" xmlns:wne="http://schemas.microsoft.com/office/word/2006/wordml" xmlns:wps="http://schemas.microsoft.com/office/word/2010/wordprocessingShape" mc:Ignorable="w14 w15 w16se w16cid wp14">
+  <w:p>
+    <w:pPr>
+      <w:pStyle w:val="Header"/>
+    </w:pPr>
+  </w:p>
+</w:hdr>
+</file>
+
+<file path=word/header2.xml><?xml version="1.0" encoding="utf-8"?>
+<w:hdr xmlns:wpc="http://schemas.microsoft.com/office/word/2010/wordprocessingCanvas" xmlns:cx="http://schemas.microsoft.com/office/drawing/2014/chartex" xmlns:cx1="http://schemas.microsoft.com/office/drawing/2015/9/8/chartex" xmlns:cx2="http://schemas.microsoft.com/office/drawing/2015/10/21/chartex" xmlns:cx3="http://schemas.microsoft.com/office/drawing/2016/5/9/chartex" xmlns:cx4="http://schemas.microsoft.com/office/drawing/2016/5/10/chartex" xmlns:cx5="http://schemas.microsoft.com/office/drawing/2016/5/11/chartex" xmlns:cx6="http://schemas.microsoft.com/office/drawing/2016/5/12/chartex" xmlns:cx7="http://schemas.microsoft.com/office/drawing/2016/5/13/chartex" xmlns:cx8="http://schemas.microsoft.com/office/drawing/2016/5/14/chartex" xmlns:mc="http://schemas.openxmlformats.org/markup-compatibility/2006" xmlns:aink="http://schemas.microsoft.com/office/drawing/2016/ink" xmlns:am3d="http://schemas.microsoft.com/office/drawing/2017/model3d" xmlns:o="urn:schemas-microsoft-com:office:office" xmlns:r="http://schemas.openxmlformats.org/officeDocument/2006/relationships" xmlns:m="http://schemas.openxmlformats.org/officeDocument/2006/math" xmlns:v="urn:schemas-microsoft-com:vml" xmlns:wp14="http://schemas.microsoft.com/office/word/2010/wordprocessingDrawing" xmlns:wp="http://schemas.openxmlformats.org/drawingml/2006/wordprocessingDrawing" xmlns:w10="urn:schemas-microsoft-com:office:word" xmlns:w="http://schemas.openxmlformats.org/wordprocessingml/2006/main" xmlns:w14="http://schemas.microsoft.com/office/word/2010/wordml" xmlns:w15="http://schemas.microsoft.com/office/word/2012/wordml" xmlns:w16cid="http://schemas.microsoft.com/office/word/2016/wordml/cid" xmlns:w16se="http://schemas.microsoft.com/office/word/2015/wordml/symex" xmlns:wpg="http://schemas.microsoft.com/office/word/2010/wordprocessingGroup" xmlns:wpi="http://schemas.microsoft.com/office/word/2010/wordprocessingInk" xmlns:wne="http://schemas.microsoft.com/office/word/2006/wordml" xmlns:wps="http://schemas.microsoft.com/office/word/2010/wordprocessingShape" mc:Ignorable="w14 w15 w16se w16cid wp14">
+  <w:p>
+    <w:pPr>
+      <w:pStyle w:val="Header"/>
+    </w:pPr>
+  </w:p>
+</w:hdr>
+</file>
+
+<file path=word/header3.xml><?xml version="1.0" encoding="utf-8"?>
+<w:hdr xmlns:wpc="http://schemas.microsoft.com/office/word/2010/wordprocessingCanvas" xmlns:cx="http://schemas.microsoft.com/office/drawing/2014/chartex" xmlns:cx1="http://schemas.microsoft.com/office/drawing/2015/9/8/chartex" xmlns:cx2="http://schemas.microsoft.com/office/drawing/2015/10/21/chartex" xmlns:cx3="http://schemas.microsoft.com/office/drawing/2016/5/9/chartex" xmlns:cx4="http://schemas.microsoft.com/office/drawing/2016/5/10/chartex" xmlns:cx5="http://schemas.microsoft.com/office/drawing/2016/5/11/chartex" xmlns:cx6="http://schemas.microsoft.com/office/drawing/2016/5/12/chartex" xmlns:cx7="http://schemas.microsoft.com/office/drawing/2016/5/13/chartex" xmlns:cx8="http://schemas.microsoft.com/office/drawing/2016/5/14/chartex" xmlns:mc="http://schemas.openxmlformats.org/markup-compatibility/2006" xmlns:aink="http://schemas.microsoft.com/office/drawing/2016/ink" xmlns:am3d="http://schemas.microsoft.com/office/drawing/2017/model3d" xmlns:o="urn:schemas-microsoft-com:office:office" xmlns:r="http://schemas.openxmlformats.org/officeDocument/2006/relationships" xmlns:m="http://schemas.openxmlformats.org/officeDocument/2006/math" xmlns:v="urn:schemas-microsoft-com:vml" xmlns:wp14="http://schemas.microsoft.com/office/word/2010/wordprocessingDrawing" xmlns:wp="http://schemas.openxmlformats.org/drawingml/2006/wordprocessingDrawing" xmlns:w10="urn:schemas-microsoft-com:office:word" xmlns:w="http://schemas.openxmlformats.org/wordprocessingml/2006/main" xmlns:w14="http://schemas.microsoft.com/office/word/2010/wordml" xmlns:w15="http://schemas.microsoft.com/office/word/2012/wordml" xmlns:w16cid="http://schemas.microsoft.com/office/word/2016/wordml/cid" xmlns:w16se="http://schemas.microsoft.com/office/word/2015/wordml/symex" xmlns:wpg="http://schemas.microsoft.com/office/word/2010/wordprocessingGroup" xmlns:wpi="http://schemas.microsoft.com/office/word/2010/wordprocessingInk" xmlns:wne="http://schemas.microsoft.com/office/word/2006/wordml" xmlns:wps="http://schemas.microsoft.com/office/word/2010/wordprocessingShape" mc:Ignorable="w14 w15 w16se w16cid wp14">
+  <w:p>
+    <w:pPr>
+      <w:pStyle w:val="Header"/>
+    </w:pPr>
+  </w:p>
+</w:hdr>
 </file>
 
 <file path=word/numbering.xml><?xml version="1.0" encoding="utf-8"?>

</xml_diff>